<commit_message>
Project file for minimal text replacement of PDF file.
</commit_message>
<xml_diff>
--- a/HelpingHandContactTemplate.docx
+++ b/HelpingHandContactTemplate.docx
@@ -2,14 +2,26 @@
 <file path=word/document.xml><?xml version="1.0" encoding="utf-8"?>
 <w:document xmlns:wpc="http://schemas.microsoft.com/office/word/2010/wordprocessingCanvas" xmlns:cx="http://schemas.microsoft.com/office/drawing/2014/chartex" xmlns:cx1="http://schemas.microsoft.com/office/drawing/2015/9/8/chartex" xmlns:cx2="http://schemas.microsoft.com/office/drawing/2015/10/21/chartex" xmlns:cx3="http://schemas.microsoft.com/office/drawing/2016/5/9/chartex" xmlns:cx4="http://schemas.microsoft.com/office/drawing/2016/5/10/chartex" xmlns:cx5="http://schemas.microsoft.com/office/drawing/2016/5/11/chartex" xmlns:cx6="http://schemas.microsoft.com/office/drawing/2016/5/12/chartex" xmlns:cx7="http://schemas.microsoft.com/office/drawing/2016/5/13/chartex" xmlns:cx8="http://schemas.microsoft.com/office/drawing/2016/5/14/chartex" xmlns:mc="http://schemas.openxmlformats.org/markup-compatibility/2006" xmlns:aink="http://schemas.microsoft.com/office/drawing/2016/ink" xmlns:am3d="http://schemas.microsoft.com/office/drawing/2017/model3d" xmlns:o="urn:schemas-microsoft-com:office:office" xmlns:r="http://schemas.openxmlformats.org/officeDocument/2006/relationships" xmlns:m="http://schemas.openxmlformats.org/officeDocument/2006/math" xmlns:v="urn:schemas-microsoft-com:vml" xmlns:wp14="http://schemas.microsoft.com/office/word/2010/wordprocessingDrawing" xmlns:wp="http://schemas.openxmlformats.org/drawingml/2006/wordprocessingDrawing" xmlns:w10="urn:schemas-microsoft-com:office:word" xmlns:w="http://schemas.openxmlformats.org/wordprocessingml/2006/main" xmlns:w14="http://schemas.microsoft.com/office/word/2010/wordml" xmlns:w15="http://schemas.microsoft.com/office/word/2012/wordml" xmlns:w16cex="http://schemas.microsoft.com/office/word/2018/wordml/cex" xmlns:w16cid="http://schemas.microsoft.com/office/word/2016/wordml/cid" xmlns:w16="http://schemas.microsoft.com/office/word/2018/wordml" xmlns:w16se="http://schemas.microsoft.com/office/word/2015/wordml/symex" xmlns:wpg="http://schemas.microsoft.com/office/word/2010/wordprocessingGroup" xmlns:wpi="http://schemas.microsoft.com/office/word/2010/wordprocessingInk" xmlns:wne="http://schemas.microsoft.com/office/word/2006/wordml" xmlns:wps="http://schemas.microsoft.com/office/word/2010/wordprocessingShape" mc:Ignorable="w14 w15 w16se w16cid w16 w16cex wp14">
   <w:body>
-    <w:p/>
     <w:p>
+      <w:pPr>
+        <w:rPr>
+          <w:rFonts w:ascii="Helvetica" w:hAnsi="Helvetica" w:cs="Arial"/>
+        </w:rPr>
+      </w:pPr>
+    </w:p>
+    <w:p>
+      <w:pPr>
+        <w:rPr>
+          <w:rFonts w:ascii="Helvetica" w:hAnsi="Helvetica" w:cs="Arial"/>
+        </w:rPr>
+      </w:pPr>
       <w:r>
         <w:rPr>
+          <w:rFonts w:ascii="Helvetica" w:hAnsi="Helvetica" w:cs="Arial"/>
           <w:noProof/>
         </w:rPr>
         <w:drawing>
-          <wp:inline distT="0" distB="0" distL="0" distR="0">
+          <wp:inline distT="0" distB="0" distL="0" distR="0" wp14:anchorId="6B04B616" wp14:editId="2ECA50CC">
             <wp:extent cx="5943600" cy="2464435"/>
             <wp:effectExtent l="0" t="0" r="0" b="0"/>
             <wp:docPr id="1" name="Picture 1" descr="A picture containing drawing&#10;&#10;Description automatically generated"/>
@@ -67,7 +79,15 @@
             <w:tcW w:w="1705" w:type="dxa"/>
           </w:tcPr>
           <w:p>
-            <w:r>
+            <w:pPr>
+              <w:rPr>
+                <w:rFonts w:ascii="Helvetica" w:hAnsi="Helvetica" w:cs="Arial"/>
+              </w:rPr>
+            </w:pPr>
+            <w:r>
+              <w:rPr>
+                <w:rFonts w:ascii="Helvetica" w:hAnsi="Helvetica" w:cs="Arial"/>
+              </w:rPr>
               <w:t>Name:</w:t>
             </w:r>
           </w:p>
@@ -77,23 +97,45 @@
             <w:tcW w:w="7645" w:type="dxa"/>
           </w:tcPr>
           <w:p>
-            <w:r>
+            <w:pPr>
+              <w:rPr>
+                <w:rFonts w:ascii="Helvetica" w:hAnsi="Helvetica" w:cs="Arial"/>
+              </w:rPr>
+            </w:pPr>
+            <w:r>
+              <w:rPr>
+                <w:rFonts w:ascii="Helvetica" w:hAnsi="Helvetica" w:cs="Arial"/>
+              </w:rPr>
               <w:t>{{</w:t>
             </w:r>
             <w:proofErr w:type="spellStart"/>
-            <w:r>
+            <w:proofErr w:type="gramStart"/>
+            <w:r>
+              <w:rPr>
+                <w:rFonts w:ascii="Helvetica" w:hAnsi="Helvetica" w:cs="Arial"/>
+              </w:rPr>
               <w:t>doc.firstname</w:t>
             </w:r>
             <w:proofErr w:type="spellEnd"/>
-            <w:r>
+            <w:proofErr w:type="gramEnd"/>
+            <w:r>
+              <w:rPr>
+                <w:rFonts w:ascii="Helvetica" w:hAnsi="Helvetica" w:cs="Arial"/>
+              </w:rPr>
               <w:t>}} {{</w:t>
             </w:r>
             <w:proofErr w:type="spellStart"/>
             <w:r>
+              <w:rPr>
+                <w:rFonts w:ascii="Helvetica" w:hAnsi="Helvetica" w:cs="Arial"/>
+              </w:rPr>
               <w:t>doc.lastname</w:t>
             </w:r>
             <w:proofErr w:type="spellEnd"/>
             <w:r>
+              <w:rPr>
+                <w:rFonts w:ascii="Helvetica" w:hAnsi="Helvetica" w:cs="Arial"/>
+              </w:rPr>
               <w:t>}}</w:t>
             </w:r>
           </w:p>
@@ -105,7 +147,15 @@
             <w:tcW w:w="1705" w:type="dxa"/>
           </w:tcPr>
           <w:p>
-            <w:r>
+            <w:pPr>
+              <w:rPr>
+                <w:rFonts w:ascii="Helvetica" w:hAnsi="Helvetica" w:cs="Arial"/>
+              </w:rPr>
+            </w:pPr>
+            <w:r>
+              <w:rPr>
+                <w:rFonts w:ascii="Helvetica" w:hAnsi="Helvetica" w:cs="Arial"/>
+              </w:rPr>
               <w:t>Email:</w:t>
             </w:r>
           </w:p>
@@ -115,15 +165,31 @@
             <w:tcW w:w="7645" w:type="dxa"/>
           </w:tcPr>
           <w:p>
-            <w:r>
+            <w:pPr>
+              <w:rPr>
+                <w:rFonts w:ascii="Helvetica" w:hAnsi="Helvetica" w:cs="Arial"/>
+              </w:rPr>
+            </w:pPr>
+            <w:r>
+              <w:rPr>
+                <w:rFonts w:ascii="Helvetica" w:hAnsi="Helvetica" w:cs="Arial"/>
+              </w:rPr>
               <w:t>{{</w:t>
             </w:r>
             <w:proofErr w:type="spellStart"/>
-            <w:r>
+            <w:proofErr w:type="gramStart"/>
+            <w:r>
+              <w:rPr>
+                <w:rFonts w:ascii="Helvetica" w:hAnsi="Helvetica" w:cs="Arial"/>
+              </w:rPr>
               <w:t>doc.email</w:t>
             </w:r>
             <w:proofErr w:type="spellEnd"/>
-            <w:r>
+            <w:proofErr w:type="gramEnd"/>
+            <w:r>
+              <w:rPr>
+                <w:rFonts w:ascii="Helvetica" w:hAnsi="Helvetica" w:cs="Arial"/>
+              </w:rPr>
               <w:t>}}</w:t>
             </w:r>
           </w:p>
@@ -135,7 +201,15 @@
             <w:tcW w:w="1705" w:type="dxa"/>
           </w:tcPr>
           <w:p>
-            <w:r>
+            <w:pPr>
+              <w:rPr>
+                <w:rFonts w:ascii="Helvetica" w:hAnsi="Helvetica" w:cs="Arial"/>
+              </w:rPr>
+            </w:pPr>
+            <w:r>
+              <w:rPr>
+                <w:rFonts w:ascii="Helvetica" w:hAnsi="Helvetica" w:cs="Arial"/>
+              </w:rPr>
               <w:t>Phone:</w:t>
             </w:r>
           </w:p>
@@ -145,15 +219,31 @@
             <w:tcW w:w="7645" w:type="dxa"/>
           </w:tcPr>
           <w:p>
-            <w:r>
+            <w:pPr>
+              <w:rPr>
+                <w:rFonts w:ascii="Helvetica" w:hAnsi="Helvetica" w:cs="Arial"/>
+              </w:rPr>
+            </w:pPr>
+            <w:r>
+              <w:rPr>
+                <w:rFonts w:ascii="Helvetica" w:hAnsi="Helvetica" w:cs="Arial"/>
+              </w:rPr>
               <w:t>{{</w:t>
             </w:r>
             <w:proofErr w:type="spellStart"/>
-            <w:r>
+            <w:proofErr w:type="gramStart"/>
+            <w:r>
+              <w:rPr>
+                <w:rFonts w:ascii="Helvetica" w:hAnsi="Helvetica" w:cs="Arial"/>
+              </w:rPr>
               <w:t>doc.phone</w:t>
             </w:r>
             <w:proofErr w:type="spellEnd"/>
-            <w:r>
+            <w:proofErr w:type="gramEnd"/>
+            <w:r>
+              <w:rPr>
+                <w:rFonts w:ascii="Helvetica" w:hAnsi="Helvetica" w:cs="Arial"/>
+              </w:rPr>
               <w:t>}}</w:t>
             </w:r>
           </w:p>
@@ -165,7 +255,15 @@
             <w:tcW w:w="1705" w:type="dxa"/>
           </w:tcPr>
           <w:p>
-            <w:r>
+            <w:pPr>
+              <w:rPr>
+                <w:rFonts w:ascii="Helvetica" w:hAnsi="Helvetica" w:cs="Arial"/>
+              </w:rPr>
+            </w:pPr>
+            <w:r>
+              <w:rPr>
+                <w:rFonts w:ascii="Helvetica" w:hAnsi="Helvetica" w:cs="Arial"/>
+              </w:rPr>
               <w:t>Photo:</w:t>
             </w:r>
           </w:p>
@@ -174,31 +272,101 @@
           <w:tcPr>
             <w:tcW w:w="7645" w:type="dxa"/>
           </w:tcPr>
-          <w:p/>
-          <w:p/>
-          <w:p/>
-          <w:p/>
-          <w:p/>
-          <w:p/>
-          <w:p/>
-          <w:p>
-            <w:r>
+          <w:p>
+            <w:pPr>
+              <w:rPr>
+                <w:rFonts w:ascii="Helvetica" w:hAnsi="Helvetica" w:cs="Arial"/>
+              </w:rPr>
+            </w:pPr>
+          </w:p>
+          <w:p>
+            <w:pPr>
+              <w:rPr>
+                <w:rFonts w:ascii="Helvetica" w:hAnsi="Helvetica" w:cs="Arial"/>
+              </w:rPr>
+            </w:pPr>
+          </w:p>
+          <w:p>
+            <w:pPr>
+              <w:rPr>
+                <w:rFonts w:ascii="Helvetica" w:hAnsi="Helvetica" w:cs="Arial"/>
+              </w:rPr>
+            </w:pPr>
+          </w:p>
+          <w:p>
+            <w:pPr>
+              <w:rPr>
+                <w:rFonts w:ascii="Helvetica" w:hAnsi="Helvetica" w:cs="Arial"/>
+              </w:rPr>
+            </w:pPr>
+          </w:p>
+          <w:p>
+            <w:pPr>
+              <w:rPr>
+                <w:rFonts w:ascii="Helvetica" w:hAnsi="Helvetica" w:cs="Arial"/>
+              </w:rPr>
+            </w:pPr>
+          </w:p>
+          <w:p>
+            <w:pPr>
+              <w:rPr>
+                <w:rFonts w:ascii="Helvetica" w:hAnsi="Helvetica" w:cs="Arial"/>
+              </w:rPr>
+            </w:pPr>
+          </w:p>
+          <w:p>
+            <w:pPr>
+              <w:rPr>
+                <w:rFonts w:ascii="Helvetica" w:hAnsi="Helvetica" w:cs="Arial"/>
+              </w:rPr>
+            </w:pPr>
+          </w:p>
+          <w:p>
+            <w:pPr>
+              <w:rPr>
+                <w:rFonts w:ascii="Helvetica" w:hAnsi="Helvetica" w:cs="Arial"/>
+              </w:rPr>
+            </w:pPr>
+            <w:r>
+              <w:rPr>
+                <w:rFonts w:ascii="Helvetica" w:hAnsi="Helvetica" w:cs="Arial"/>
+              </w:rPr>
               <w:t>{{</w:t>
             </w:r>
             <w:proofErr w:type="spellStart"/>
-            <w:r>
+            <w:proofErr w:type="gramStart"/>
+            <w:r>
+              <w:rPr>
+                <w:rFonts w:ascii="Helvetica" w:hAnsi="Helvetica" w:cs="Arial"/>
+              </w:rPr>
               <w:t>doc.photo</w:t>
             </w:r>
             <w:proofErr w:type="spellEnd"/>
-            <w:r>
+            <w:proofErr w:type="gramEnd"/>
+            <w:r>
+              <w:rPr>
+                <w:rFonts w:ascii="Helvetica" w:hAnsi="Helvetica" w:cs="Arial"/>
+              </w:rPr>
               <w:t>}}</w:t>
             </w:r>
           </w:p>
         </w:tc>
       </w:tr>
     </w:tbl>
-    <w:p/>
-    <w:p/>
+    <w:p>
+      <w:pPr>
+        <w:rPr>
+          <w:rFonts w:ascii="Helvetica" w:hAnsi="Helvetica" w:cs="Arial"/>
+        </w:rPr>
+      </w:pPr>
+    </w:p>
+    <w:p>
+      <w:pPr>
+        <w:rPr>
+          <w:rFonts w:ascii="Helvetica" w:hAnsi="Helvetica" w:cs="Arial"/>
+        </w:rPr>
+      </w:pPr>
+    </w:p>
     <w:sectPr>
       <w:pgSz w:w="12240" w:h="15840"/>
       <w:pgMar w:top="1440" w:right="1440" w:bottom="1440" w:left="1440" w:header="720" w:footer="720" w:gutter="0"/>
@@ -328,6 +496,7 @@
     <w:lsdException w:name="HTML Sample" w:semiHidden="1" w:unhideWhenUsed="1"/>
     <w:lsdException w:name="HTML Typewriter" w:semiHidden="1" w:unhideWhenUsed="1"/>
     <w:lsdException w:name="HTML Variable" w:semiHidden="1" w:unhideWhenUsed="1"/>
+    <w:lsdException w:name="Normal Table" w:semiHidden="1" w:unhideWhenUsed="1"/>
     <w:lsdException w:name="annotation subject" w:semiHidden="1" w:unhideWhenUsed="1"/>
     <w:lsdException w:name="No List" w:semiHidden="1" w:unhideWhenUsed="1"/>
     <w:lsdException w:name="Outline List 1" w:semiHidden="1" w:unhideWhenUsed="1"/>
@@ -374,8 +543,10 @@
     <w:lsdException w:name="Table Subtle 2" w:semiHidden="1" w:unhideWhenUsed="1"/>
     <w:lsdException w:name="Table Web 1" w:semiHidden="1" w:unhideWhenUsed="1"/>
     <w:lsdException w:name="Table Web 2" w:semiHidden="1" w:unhideWhenUsed="1"/>
+    <w:lsdException w:name="Table Web 3" w:semiHidden="1" w:unhideWhenUsed="1"/>
     <w:lsdException w:name="Balloon Text" w:semiHidden="1" w:unhideWhenUsed="1"/>
     <w:lsdException w:name="Table Grid" w:uiPriority="39"/>
+    <w:lsdException w:name="Table Theme" w:semiHidden="1" w:unhideWhenUsed="1"/>
     <w:lsdException w:name="Placeholder Text" w:semiHidden="1"/>
     <w:lsdException w:name="No Spacing" w:uiPriority="1" w:qFormat="1"/>
     <w:lsdException w:name="Light Shading" w:uiPriority="60"/>

</xml_diff>